<commit_message>
fix tables and change template accordingly
</commit_message>
<xml_diff>
--- a/backend/template-tagged.docx
+++ b/backend/template-tagged.docx
@@ -13,13 +13,8 @@
           <w:bottom w:val="single" w:sz="6" w:space="1" w:color="auto"/>
         </w:pBdr>
       </w:pPr>
-      <w:proofErr w:type="gramStart"/>
       <w:r>
-        <w:t>{{ background</w:t>
-      </w:r>
-      <w:proofErr w:type="gramEnd"/>
-      <w:r>
-        <w:t xml:space="preserve"> }}</w:t>
+        <w:t>{{ background }}</w:t>
       </w:r>
     </w:p>
     <w:p>
@@ -33,13 +28,8 @@
           <w:bottom w:val="single" w:sz="6" w:space="1" w:color="auto"/>
         </w:pBdr>
       </w:pPr>
-      <w:proofErr w:type="gramStart"/>
       <w:r>
-        <w:t>{{ product</w:t>
-      </w:r>
-      <w:proofErr w:type="gramEnd"/>
-      <w:r>
-        <w:t xml:space="preserve"> }}</w:t>
+        <w:t>{{ product }}</w:t>
       </w:r>
     </w:p>
     <w:p>
@@ -53,13 +43,8 @@
           <w:bottom w:val="single" w:sz="6" w:space="1" w:color="auto"/>
         </w:pBdr>
       </w:pPr>
-      <w:proofErr w:type="gramStart"/>
       <w:r>
-        <w:t>{{ usage</w:t>
-      </w:r>
-      <w:proofErr w:type="gramEnd"/>
-      <w:r>
-        <w:t xml:space="preserve"> }}</w:t>
+        <w:t>{{ usage }}</w:t>
       </w:r>
     </w:p>
     <w:p>
@@ -67,72 +52,310 @@
         <w:t>Model Risk Issues</w:t>
       </w:r>
     </w:p>
+    <w:tbl>
+      <w:tblPr>
+        <w:tblStyle w:val="TableGrid"/>
+        <w:tblW w:w="0" w:type="auto"/>
+        <w:tblLook w:val="04A0" w:firstRow="1" w:lastRow="0" w:firstColumn="1" w:lastColumn="0" w:noHBand="0" w:noVBand="1"/>
+      </w:tblPr>
+      <w:tblGrid>
+        <w:gridCol w:w="9350"/>
+      </w:tblGrid>
+      <w:tr>
+        <w:tc>
+          <w:tcPr>
+            <w:tcW w:w="9350" w:type="dxa"/>
+          </w:tcPr>
+          <w:p>
+            <w:r>
+              <w:t xml:space="preserve"> {%tr for </w:t>
+            </w:r>
+            <w:proofErr w:type="spellStart"/>
+            <w:r>
+              <w:t>model_risk_issue</w:t>
+            </w:r>
+            <w:proofErr w:type="spellEnd"/>
+            <w:r>
+              <w:t xml:space="preserve"> in </w:t>
+            </w:r>
+            <w:proofErr w:type="spellStart"/>
+            <w:r>
+              <w:t>model_risk_issues</w:t>
+            </w:r>
+            <w:proofErr w:type="spellEnd"/>
+            <w:r>
+              <w:t xml:space="preserve"> %}</w:t>
+            </w:r>
+          </w:p>
+        </w:tc>
+      </w:tr>
+      <w:tr>
+        <w:tc>
+          <w:tcPr>
+            <w:tcW w:w="9350" w:type="dxa"/>
+          </w:tcPr>
+          <w:p>
+            <w:r>
+              <w:t>{{ model_risk_issue.</w:t>
+            </w:r>
+            <w:r>
+              <w:t>id</w:t>
+            </w:r>
+            <w:r>
+              <w:t xml:space="preserve"> }}</w:t>
+            </w:r>
+            <w:r>
+              <w:t xml:space="preserve"> - </w:t>
+            </w:r>
+            <w:r>
+              <w:t xml:space="preserve">{{ </w:t>
+            </w:r>
+            <w:proofErr w:type="spellStart"/>
+            <w:r>
+              <w:t>model_risk_issue.title</w:t>
+            </w:r>
+            <w:proofErr w:type="spellEnd"/>
+            <w:r>
+              <w:t xml:space="preserve"> }}</w:t>
+            </w:r>
+            <w:r>
+              <w:t xml:space="preserve"> - </w:t>
+            </w:r>
+            <w:r>
+              <w:t xml:space="preserve">{{ </w:t>
+            </w:r>
+            <w:proofErr w:type="spellStart"/>
+            <w:r>
+              <w:t>model_risk_issue.</w:t>
+            </w:r>
+            <w:r>
+              <w:t>description</w:t>
+            </w:r>
+            <w:proofErr w:type="spellEnd"/>
+            <w:r>
+              <w:t xml:space="preserve"> }}</w:t>
+            </w:r>
+            <w:r>
+              <w:t xml:space="preserve"> - </w:t>
+            </w:r>
+            <w:r>
+              <w:t xml:space="preserve">{{ </w:t>
+            </w:r>
+            <w:proofErr w:type="spellStart"/>
+            <w:r>
+              <w:t>model_risk_issue.</w:t>
+            </w:r>
+            <w:r>
+              <w:t>category</w:t>
+            </w:r>
+            <w:proofErr w:type="spellEnd"/>
+            <w:r>
+              <w:t xml:space="preserve"> }}</w:t>
+            </w:r>
+            <w:r>
+              <w:t xml:space="preserve"> - </w:t>
+            </w:r>
+            <w:r>
+              <w:t xml:space="preserve">{{ </w:t>
+            </w:r>
+            <w:proofErr w:type="spellStart"/>
+            <w:r>
+              <w:t>model_risk_issue.</w:t>
+            </w:r>
+            <w:r>
+              <w:t>importance</w:t>
+            </w:r>
+            <w:proofErr w:type="spellEnd"/>
+            <w:r>
+              <w:t xml:space="preserve"> }}</w:t>
+            </w:r>
+          </w:p>
+        </w:tc>
+      </w:tr>
+      <w:tr>
+        <w:tc>
+          <w:tcPr>
+            <w:tcW w:w="9350" w:type="dxa"/>
+          </w:tcPr>
+          <w:p>
+            <w:r>
+              <w:t xml:space="preserve">{%tr </w:t>
+            </w:r>
+            <w:proofErr w:type="spellStart"/>
+            <w:r>
+              <w:t>endfor</w:t>
+            </w:r>
+            <w:proofErr w:type="spellEnd"/>
+            <w:r>
+              <w:t xml:space="preserve"> %} </w:t>
+            </w:r>
+          </w:p>
+        </w:tc>
+      </w:tr>
+    </w:tbl>
     <w:p>
       <w:pPr>
         <w:pBdr>
           <w:bottom w:val="single" w:sz="6" w:space="1" w:color="auto"/>
         </w:pBdr>
       </w:pPr>
-      <w:proofErr w:type="gramStart"/>
-      <w:r>
-        <w:t xml:space="preserve">{{ </w:t>
-      </w:r>
-      <w:proofErr w:type="spellStart"/>
-      <w:r>
-        <w:t>model</w:t>
-      </w:r>
-      <w:proofErr w:type="gramEnd"/>
-      <w:r>
-        <w:t>_risk_</w:t>
-      </w:r>
-      <w:proofErr w:type="gramStart"/>
-      <w:r>
-        <w:t>issues</w:t>
-      </w:r>
-      <w:proofErr w:type="spellEnd"/>
-      <w:r>
-        <w:t xml:space="preserve"> }</w:t>
-      </w:r>
-      <w:proofErr w:type="gramEnd"/>
-      <w:r>
-        <w:t>}</w:t>
-      </w:r>
     </w:p>
     <w:p>
       <w:r>
         <w:t>Model Limitations</w:t>
       </w:r>
     </w:p>
+    <w:tbl>
+      <w:tblPr>
+        <w:tblStyle w:val="TableGrid"/>
+        <w:tblW w:w="0" w:type="auto"/>
+        <w:tblLook w:val="04A0" w:firstRow="1" w:lastRow="0" w:firstColumn="1" w:lastColumn="0" w:noHBand="0" w:noVBand="1"/>
+      </w:tblPr>
+      <w:tblGrid>
+        <w:gridCol w:w="9350"/>
+      </w:tblGrid>
+      <w:tr>
+        <w:tc>
+          <w:tcPr>
+            <w:tcW w:w="9350" w:type="dxa"/>
+          </w:tcPr>
+          <w:p>
+            <w:r>
+              <w:t xml:space="preserve">{%tr for </w:t>
+            </w:r>
+            <w:proofErr w:type="spellStart"/>
+            <w:r>
+              <w:t>model_limitation</w:t>
+            </w:r>
+            <w:proofErr w:type="spellEnd"/>
+            <w:r>
+              <w:t xml:space="preserve"> </w:t>
+            </w:r>
+            <w:r>
+              <w:t xml:space="preserve">in </w:t>
+            </w:r>
+            <w:proofErr w:type="spellStart"/>
+            <w:r>
+              <w:t>model</w:t>
+            </w:r>
+            <w:r>
+              <w:t>_limitations</w:t>
+            </w:r>
+            <w:proofErr w:type="spellEnd"/>
+            <w:r>
+              <w:t xml:space="preserve"> %}</w:t>
+            </w:r>
+          </w:p>
+        </w:tc>
+      </w:tr>
+      <w:tr>
+        <w:tc>
+          <w:tcPr>
+            <w:tcW w:w="9350" w:type="dxa"/>
+          </w:tcPr>
+          <w:p>
+            <w:r>
+              <w:t xml:space="preserve">{{ </w:t>
+            </w:r>
+            <w:r>
+              <w:t>model_limitation</w:t>
+            </w:r>
+            <w:r>
+              <w:t>.</w:t>
+            </w:r>
+            <w:r>
+              <w:t>id</w:t>
+            </w:r>
+            <w:r>
+              <w:t xml:space="preserve"> }}</w:t>
+            </w:r>
+            <w:r>
+              <w:t xml:space="preserve"> </w:t>
+            </w:r>
+            <w:r>
+              <w:t>–</w:t>
+            </w:r>
+            <w:r>
+              <w:t xml:space="preserve"> </w:t>
+            </w:r>
+            <w:r>
+              <w:t xml:space="preserve">{{ </w:t>
+            </w:r>
+            <w:proofErr w:type="spellStart"/>
+            <w:r>
+              <w:t>model_limitation.title</w:t>
+            </w:r>
+            <w:proofErr w:type="spellEnd"/>
+            <w:r>
+              <w:t xml:space="preserve"> }} - </w:t>
+            </w:r>
+            <w:r>
+              <w:t xml:space="preserve">{{ </w:t>
+            </w:r>
+            <w:proofErr w:type="spellStart"/>
+            <w:r>
+              <w:t>model_limitation</w:t>
+            </w:r>
+            <w:r>
+              <w:t>.</w:t>
+            </w:r>
+            <w:r>
+              <w:t>description</w:t>
+            </w:r>
+            <w:proofErr w:type="spellEnd"/>
+            <w:r>
+              <w:t xml:space="preserve"> }}</w:t>
+            </w:r>
+            <w:r>
+              <w:t xml:space="preserve"> - </w:t>
+            </w:r>
+            <w:r>
+              <w:t xml:space="preserve">{{ </w:t>
+            </w:r>
+            <w:proofErr w:type="spellStart"/>
+            <w:r>
+              <w:t>model_limitation</w:t>
+            </w:r>
+            <w:r>
+              <w:t>.</w:t>
+            </w:r>
+            <w:r>
+              <w:t>category</w:t>
+            </w:r>
+            <w:proofErr w:type="spellEnd"/>
+            <w:r>
+              <w:t xml:space="preserve"> }}</w:t>
+            </w:r>
+          </w:p>
+        </w:tc>
+      </w:tr>
+      <w:tr>
+        <w:tc>
+          <w:tcPr>
+            <w:tcW w:w="9350" w:type="dxa"/>
+          </w:tcPr>
+          <w:p>
+            <w:r>
+              <w:t xml:space="preserve">{%tr </w:t>
+            </w:r>
+            <w:proofErr w:type="spellStart"/>
+            <w:r>
+              <w:t>endfor</w:t>
+            </w:r>
+            <w:proofErr w:type="spellEnd"/>
+            <w:r>
+              <w:t xml:space="preserve"> %} </w:t>
+            </w:r>
+          </w:p>
+        </w:tc>
+      </w:tr>
+    </w:tbl>
     <w:p>
       <w:pPr>
         <w:pBdr>
           <w:bottom w:val="single" w:sz="6" w:space="1" w:color="auto"/>
         </w:pBdr>
       </w:pPr>
-      <w:proofErr w:type="gramStart"/>
-      <w:r>
-        <w:t xml:space="preserve">{{ </w:t>
-      </w:r>
-      <w:proofErr w:type="spellStart"/>
-      <w:r>
-        <w:t>model</w:t>
-      </w:r>
-      <w:proofErr w:type="gramEnd"/>
-      <w:r>
-        <w:t>_</w:t>
-      </w:r>
-      <w:proofErr w:type="gramStart"/>
-      <w:r>
-        <w:t>limitations</w:t>
-      </w:r>
-      <w:proofErr w:type="spellEnd"/>
-      <w:r>
-        <w:t xml:space="preserve"> }</w:t>
-      </w:r>
-      <w:proofErr w:type="gramEnd"/>
-      <w:r>
-        <w:t>}</w:t>
-      </w:r>
     </w:p>
     <w:p>
       <w:r>
@@ -140,29 +363,16 @@
       </w:r>
     </w:p>
     <w:p>
-      <w:proofErr w:type="gramStart"/>
       <w:r>
         <w:t xml:space="preserve">{{ </w:t>
       </w:r>
       <w:proofErr w:type="spellStart"/>
       <w:r>
-        <w:t>executive</w:t>
-      </w:r>
-      <w:proofErr w:type="gramEnd"/>
-      <w:r>
-        <w:t>_</w:t>
-      </w:r>
-      <w:proofErr w:type="gramStart"/>
-      <w:r>
-        <w:t>summary</w:t>
+        <w:t>executive_summary</w:t>
       </w:r>
       <w:proofErr w:type="spellEnd"/>
       <w:r>
-        <w:t xml:space="preserve"> }</w:t>
-      </w:r>
-      <w:proofErr w:type="gramEnd"/>
-      <w:r>
-        <w:t>}</w:t>
+        <w:t xml:space="preserve"> }}</w:t>
       </w:r>
     </w:p>
     <w:sectPr>
@@ -778,7 +988,6 @@
   <w:style w:type="character" w:default="1" w:styleId="DefaultParagraphFont">
     <w:name w:val="Default Paragraph Font"/>
     <w:uiPriority w:val="1"/>
-    <w:semiHidden/>
     <w:unhideWhenUsed/>
   </w:style>
   <w:style w:type="table" w:default="1" w:styleId="TableNormal">
@@ -1091,6 +1300,25 @@
       <w:color w:val="0F4761" w:themeColor="accent1" w:themeShade="BF"/>
       <w:spacing w:val="5"/>
     </w:rPr>
+  </w:style>
+  <w:style w:type="table" w:styleId="TableGrid">
+    <w:name w:val="Table Grid"/>
+    <w:basedOn w:val="TableNormal"/>
+    <w:uiPriority w:val="39"/>
+    <w:rsid w:val="007D65B7"/>
+    <w:pPr>
+      <w:spacing w:after="0" w:line="240" w:lineRule="auto"/>
+    </w:pPr>
+    <w:tblPr>
+      <w:tblBorders>
+        <w:top w:val="single" w:sz="4" w:space="0" w:color="auto"/>
+        <w:left w:val="single" w:sz="4" w:space="0" w:color="auto"/>
+        <w:bottom w:val="single" w:sz="4" w:space="0" w:color="auto"/>
+        <w:right w:val="single" w:sz="4" w:space="0" w:color="auto"/>
+        <w:insideH w:val="single" w:sz="4" w:space="0" w:color="auto"/>
+        <w:insideV w:val="single" w:sz="4" w:space="0" w:color="auto"/>
+      </w:tblBorders>
+    </w:tblPr>
   </w:style>
 </w:styles>
 </file>

</xml_diff>

<commit_message>
changed headers and props
</commit_message>
<xml_diff>
--- a/backend/template-tagged.docx
+++ b/backend/template-tagged.docx
@@ -68,23 +68,7 @@
           </w:tcPr>
           <w:p>
             <w:r>
-              <w:t xml:space="preserve"> {%tr for </w:t>
-            </w:r>
-            <w:proofErr w:type="spellStart"/>
-            <w:r>
-              <w:t>model_risk_issue</w:t>
-            </w:r>
-            <w:proofErr w:type="spellEnd"/>
-            <w:r>
-              <w:t xml:space="preserve"> in </w:t>
-            </w:r>
-            <w:proofErr w:type="spellStart"/>
-            <w:r>
-              <w:t>model_risk_issues</w:t>
-            </w:r>
-            <w:proofErr w:type="spellEnd"/>
-            <w:r>
-              <w:t xml:space="preserve"> %}</w:t>
+              <w:t xml:space="preserve"> {%tr for model_risk_issue in model_risk_issues %}</w:t>
             </w:r>
           </w:p>
         </w:tc>
@@ -108,13 +92,17 @@
               <w:t xml:space="preserve"> - </w:t>
             </w:r>
             <w:r>
-              <w:t xml:space="preserve">{{ </w:t>
-            </w:r>
-            <w:proofErr w:type="spellStart"/>
-            <w:r>
-              <w:t>model_risk_issue.title</w:t>
-            </w:r>
-            <w:proofErr w:type="spellEnd"/>
+              <w:t>{{ model_risk_issue.title }}</w:t>
+            </w:r>
+            <w:r>
+              <w:t xml:space="preserve"> - </w:t>
+            </w:r>
+            <w:r>
+              <w:t>{{ model_risk_issue.</w:t>
+            </w:r>
+            <w:r>
+              <w:t>description</w:t>
+            </w:r>
             <w:r>
               <w:t xml:space="preserve"> }}</w:t>
             </w:r>
@@ -122,16 +110,11 @@
               <w:t xml:space="preserve"> - </w:t>
             </w:r>
             <w:r>
-              <w:t xml:space="preserve">{{ </w:t>
-            </w:r>
-            <w:proofErr w:type="spellStart"/>
-            <w:r>
-              <w:t>model_risk_issue.</w:t>
-            </w:r>
-            <w:r>
-              <w:t>description</w:t>
-            </w:r>
-            <w:proofErr w:type="spellEnd"/>
+              <w:t>{{ model_risk_issue.</w:t>
+            </w:r>
+            <w:r>
+              <w:t>category</w:t>
+            </w:r>
             <w:r>
               <w:t xml:space="preserve"> }}</w:t>
             </w:r>
@@ -139,33 +122,11 @@
               <w:t xml:space="preserve"> - </w:t>
             </w:r>
             <w:r>
-              <w:t xml:space="preserve">{{ </w:t>
-            </w:r>
-            <w:proofErr w:type="spellStart"/>
-            <w:r>
-              <w:t>model_risk_issue.</w:t>
-            </w:r>
-            <w:r>
-              <w:t>category</w:t>
-            </w:r>
-            <w:proofErr w:type="spellEnd"/>
-            <w:r>
-              <w:t xml:space="preserve"> }}</w:t>
-            </w:r>
-            <w:r>
-              <w:t xml:space="preserve"> - </w:t>
-            </w:r>
-            <w:r>
-              <w:t xml:space="preserve">{{ </w:t>
-            </w:r>
-            <w:proofErr w:type="spellStart"/>
-            <w:r>
-              <w:t>model_risk_issue.</w:t>
+              <w:t>{{ model_risk_issue.</w:t>
             </w:r>
             <w:r>
               <w:t>importance</w:t>
             </w:r>
-            <w:proofErr w:type="spellEnd"/>
             <w:r>
               <w:t xml:space="preserve"> }}</w:t>
             </w:r>
@@ -179,15 +140,7 @@
           </w:tcPr>
           <w:p>
             <w:r>
-              <w:t xml:space="preserve">{%tr </w:t>
-            </w:r>
-            <w:proofErr w:type="spellStart"/>
-            <w:r>
-              <w:t>endfor</w:t>
-            </w:r>
-            <w:proofErr w:type="spellEnd"/>
-            <w:r>
-              <w:t xml:space="preserve"> %} </w:t>
+              <w:t xml:space="preserve">{%tr endfor %} </w:t>
             </w:r>
           </w:p>
         </w:tc>
@@ -221,29 +174,7 @@
           </w:tcPr>
           <w:p>
             <w:r>
-              <w:t xml:space="preserve">{%tr for </w:t>
-            </w:r>
-            <w:proofErr w:type="spellStart"/>
-            <w:r>
-              <w:t>model_limitation</w:t>
-            </w:r>
-            <w:proofErr w:type="spellEnd"/>
-            <w:r>
-              <w:t xml:space="preserve"> </w:t>
-            </w:r>
-            <w:r>
-              <w:t xml:space="preserve">in </w:t>
-            </w:r>
-            <w:proofErr w:type="spellStart"/>
-            <w:r>
-              <w:t>model</w:t>
-            </w:r>
-            <w:r>
-              <w:t>_limitations</w:t>
-            </w:r>
-            <w:proofErr w:type="spellEnd"/>
-            <w:r>
-              <w:t xml:space="preserve"> %}</w:t>
+              <w:t>{%tr for model_limitation in model_limitations %}</w:t>
             </w:r>
           </w:p>
         </w:tc>
@@ -270,29 +201,29 @@
               <w:t xml:space="preserve"> }}</w:t>
             </w:r>
             <w:r>
-              <w:t xml:space="preserve"> </w:t>
-            </w:r>
-            <w:r>
-              <w:t>–</w:t>
-            </w:r>
-            <w:r>
-              <w:t xml:space="preserve"> </w:t>
+              <w:t xml:space="preserve"> – {{ model_limitation.title }} - </w:t>
             </w:r>
             <w:r>
               <w:t xml:space="preserve">{{ </w:t>
             </w:r>
-            <w:proofErr w:type="spellStart"/>
-            <w:r>
-              <w:t>model_limitation.title</w:t>
-            </w:r>
-            <w:proofErr w:type="spellEnd"/>
-            <w:r>
-              <w:t xml:space="preserve"> }} - </w:t>
+            <w:r>
+              <w:t>model_limitation</w:t>
+            </w:r>
+            <w:r>
+              <w:t>.</w:t>
+            </w:r>
+            <w:r>
+              <w:t>description</w:t>
+            </w:r>
+            <w:r>
+              <w:t xml:space="preserve"> }}</w:t>
+            </w:r>
+            <w:r>
+              <w:t xml:space="preserve"> - </w:t>
             </w:r>
             <w:r>
               <w:t xml:space="preserve">{{ </w:t>
             </w:r>
-            <w:proofErr w:type="spellStart"/>
             <w:r>
               <w:t>model_limitation</w:t>
             </w:r>
@@ -300,29 +231,8 @@
               <w:t>.</w:t>
             </w:r>
             <w:r>
-              <w:t>description</w:t>
-            </w:r>
-            <w:proofErr w:type="spellEnd"/>
-            <w:r>
-              <w:t xml:space="preserve"> }}</w:t>
-            </w:r>
-            <w:r>
-              <w:t xml:space="preserve"> - </w:t>
-            </w:r>
-            <w:r>
-              <w:t xml:space="preserve">{{ </w:t>
-            </w:r>
-            <w:proofErr w:type="spellStart"/>
-            <w:r>
-              <w:t>model_limitation</w:t>
-            </w:r>
-            <w:r>
-              <w:t>.</w:t>
-            </w:r>
-            <w:r>
               <w:t>category</w:t>
             </w:r>
-            <w:proofErr w:type="spellEnd"/>
             <w:r>
               <w:t xml:space="preserve"> }}</w:t>
             </w:r>
@@ -336,15 +246,7 @@
           </w:tcPr>
           <w:p>
             <w:r>
-              <w:t xml:space="preserve">{%tr </w:t>
-            </w:r>
-            <w:proofErr w:type="spellStart"/>
-            <w:r>
-              <w:t>endfor</w:t>
-            </w:r>
-            <w:proofErr w:type="spellEnd"/>
-            <w:r>
-              <w:t xml:space="preserve"> %} </w:t>
+              <w:t xml:space="preserve">{%tr endfor %} </w:t>
             </w:r>
           </w:p>
         </w:tc>
@@ -364,15 +266,18 @@
     </w:p>
     <w:p>
       <w:r>
-        <w:t xml:space="preserve">{{ </w:t>
+        <w:t>{{ executive_summary }}</w:t>
       </w:r>
-      <w:proofErr w:type="spellStart"/>
+    </w:p>
+    <w:p/>
+    <w:p>
       <w:r>
-        <w:t>executive_summary</w:t>
+        <w:t>{{ model_name }}</w:t>
       </w:r>
-      <w:proofErr w:type="spellEnd"/>
+    </w:p>
+    <w:p>
       <w:r>
-        <w:t xml:space="preserve"> }}</w:t>
+        <w:t>{{ review_id }}</w:t>
       </w:r>
     </w:p>
     <w:sectPr>
@@ -988,6 +893,7 @@
   <w:style w:type="character" w:default="1" w:styleId="DefaultParagraphFont">
     <w:name w:val="Default Paragraph Font"/>
     <w:uiPriority w:val="1"/>
+    <w:semiHidden/>
     <w:unhideWhenUsed/>
   </w:style>
   <w:style w:type="table" w:default="1" w:styleId="TableNormal">

</xml_diff>

<commit_message>
fixed table updating methodology
</commit_message>
<xml_diff>
--- a/backend/template-tagged.docx
+++ b/backend/template-tagged.docx
@@ -13,8 +13,13 @@
           <w:bottom w:val="single" w:sz="6" w:space="1" w:color="auto"/>
         </w:pBdr>
       </w:pPr>
-      <w:r>
-        <w:t>{{ background }}</w:t>
+      <w:proofErr w:type="gramStart"/>
+      <w:r>
+        <w:t>{{ background</w:t>
+      </w:r>
+      <w:proofErr w:type="gramEnd"/>
+      <w:r>
+        <w:t xml:space="preserve"> }}</w:t>
       </w:r>
     </w:p>
     <w:p>
@@ -28,8 +33,13 @@
           <w:bottom w:val="single" w:sz="6" w:space="1" w:color="auto"/>
         </w:pBdr>
       </w:pPr>
-      <w:r>
-        <w:t>{{ product }}</w:t>
+      <w:proofErr w:type="gramStart"/>
+      <w:r>
+        <w:t>{{ product</w:t>
+      </w:r>
+      <w:proofErr w:type="gramEnd"/>
+      <w:r>
+        <w:t xml:space="preserve"> }}</w:t>
       </w:r>
     </w:p>
     <w:p>
@@ -43,8 +53,13 @@
           <w:bottom w:val="single" w:sz="6" w:space="1" w:color="auto"/>
         </w:pBdr>
       </w:pPr>
-      <w:r>
-        <w:t>{{ usage }}</w:t>
+      <w:proofErr w:type="gramStart"/>
+      <w:r>
+        <w:t>{{ usage</w:t>
+      </w:r>
+      <w:proofErr w:type="gramEnd"/>
+      <w:r>
+        <w:t xml:space="preserve"> }}</w:t>
       </w:r>
     </w:p>
     <w:p>
@@ -68,7 +83,23 @@
           </w:tcPr>
           <w:p>
             <w:r>
-              <w:t xml:space="preserve"> {%tr for model_risk_issue in model_risk_issues %}</w:t>
+              <w:t xml:space="preserve"> {%tr for </w:t>
+            </w:r>
+            <w:proofErr w:type="spellStart"/>
+            <w:r>
+              <w:t>model_risk_issue</w:t>
+            </w:r>
+            <w:proofErr w:type="spellEnd"/>
+            <w:r>
+              <w:t xml:space="preserve"> in </w:t>
+            </w:r>
+            <w:proofErr w:type="spellStart"/>
+            <w:r>
+              <w:t>model_risk_issues</w:t>
+            </w:r>
+            <w:proofErr w:type="spellEnd"/>
+            <w:r>
+              <w:t xml:space="preserve"> %}</w:t>
             </w:r>
           </w:p>
         </w:tc>
@@ -79,54 +110,119 @@
             <w:tcW w:w="9350" w:type="dxa"/>
           </w:tcPr>
           <w:p>
+            <w:proofErr w:type="gramStart"/>
             <w:r>
               <w:t>{{ model_risk_issue.</w:t>
             </w:r>
             <w:r>
               <w:t>id</w:t>
             </w:r>
+            <w:proofErr w:type="gramEnd"/>
             <w:r>
               <w:t xml:space="preserve"> }}</w:t>
             </w:r>
             <w:r>
               <w:t xml:space="preserve"> - </w:t>
             </w:r>
-            <w:r>
-              <w:t>{{ model_risk_issue.title }}</w:t>
+            <w:proofErr w:type="gramStart"/>
+            <w:r>
+              <w:t xml:space="preserve">{{ </w:t>
+            </w:r>
+            <w:proofErr w:type="spellStart"/>
+            <w:r>
+              <w:t>model</w:t>
+            </w:r>
+            <w:proofErr w:type="gramEnd"/>
+            <w:r>
+              <w:t>_risk_</w:t>
+            </w:r>
+            <w:proofErr w:type="gramStart"/>
+            <w:r>
+              <w:t>issue.title</w:t>
+            </w:r>
+            <w:proofErr w:type="spellEnd"/>
+            <w:proofErr w:type="gramEnd"/>
+            <w:r>
+              <w:t xml:space="preserve"> }}</w:t>
             </w:r>
             <w:r>
               <w:t xml:space="preserve"> - </w:t>
             </w:r>
-            <w:r>
-              <w:t>{{ model_risk_issue.</w:t>
+            <w:proofErr w:type="gramStart"/>
+            <w:r>
+              <w:t xml:space="preserve">{{ </w:t>
+            </w:r>
+            <w:proofErr w:type="spellStart"/>
+            <w:r>
+              <w:t>model</w:t>
+            </w:r>
+            <w:proofErr w:type="gramEnd"/>
+            <w:r>
+              <w:t>_risk_</w:t>
+            </w:r>
+            <w:proofErr w:type="gramStart"/>
+            <w:r>
+              <w:t>issue.</w:t>
             </w:r>
             <w:r>
               <w:t>description</w:t>
             </w:r>
+            <w:proofErr w:type="spellEnd"/>
+            <w:proofErr w:type="gramEnd"/>
             <w:r>
               <w:t xml:space="preserve"> }}</w:t>
             </w:r>
             <w:r>
               <w:t xml:space="preserve"> - </w:t>
             </w:r>
-            <w:r>
-              <w:t>{{ model_risk_issue.</w:t>
+            <w:proofErr w:type="gramStart"/>
+            <w:r>
+              <w:t xml:space="preserve">{{ </w:t>
+            </w:r>
+            <w:proofErr w:type="spellStart"/>
+            <w:r>
+              <w:t>model</w:t>
+            </w:r>
+            <w:proofErr w:type="gramEnd"/>
+            <w:r>
+              <w:t>_risk_</w:t>
+            </w:r>
+            <w:proofErr w:type="gramStart"/>
+            <w:r>
+              <w:t>issue.</w:t>
             </w:r>
             <w:r>
               <w:t>category</w:t>
             </w:r>
+            <w:proofErr w:type="spellEnd"/>
+            <w:proofErr w:type="gramEnd"/>
             <w:r>
               <w:t xml:space="preserve"> }}</w:t>
             </w:r>
             <w:r>
               <w:t xml:space="preserve"> - </w:t>
             </w:r>
-            <w:r>
-              <w:t>{{ model_risk_issue.</w:t>
+            <w:proofErr w:type="gramStart"/>
+            <w:r>
+              <w:t xml:space="preserve">{{ </w:t>
+            </w:r>
+            <w:proofErr w:type="spellStart"/>
+            <w:r>
+              <w:t>model</w:t>
+            </w:r>
+            <w:proofErr w:type="gramEnd"/>
+            <w:r>
+              <w:t>_risk_</w:t>
+            </w:r>
+            <w:proofErr w:type="gramStart"/>
+            <w:r>
+              <w:t>issue.</w:t>
             </w:r>
             <w:r>
               <w:t>importance</w:t>
             </w:r>
+            <w:proofErr w:type="spellEnd"/>
+            <w:proofErr w:type="gramEnd"/>
             <w:r>
               <w:t xml:space="preserve"> }}</w:t>
             </w:r>
@@ -140,7 +236,15 @@
           </w:tcPr>
           <w:p>
             <w:r>
-              <w:t xml:space="preserve">{%tr endfor %} </w:t>
+              <w:t xml:space="preserve">{%tr </w:t>
+            </w:r>
+            <w:proofErr w:type="spellStart"/>
+            <w:r>
+              <w:t>endfor</w:t>
+            </w:r>
+            <w:proofErr w:type="spellEnd"/>
+            <w:r>
+              <w:t xml:space="preserve"> %} </w:t>
             </w:r>
           </w:p>
         </w:tc>
@@ -174,7 +278,23 @@
           </w:tcPr>
           <w:p>
             <w:r>
-              <w:t>{%tr for model_limitation in model_limitations %}</w:t>
+              <w:t xml:space="preserve">{%tr for </w:t>
+            </w:r>
+            <w:proofErr w:type="spellStart"/>
+            <w:r>
+              <w:t>model_limitation</w:t>
+            </w:r>
+            <w:proofErr w:type="spellEnd"/>
+            <w:r>
+              <w:t xml:space="preserve"> in </w:t>
+            </w:r>
+            <w:proofErr w:type="spellStart"/>
+            <w:r>
+              <w:t>model_limitations</w:t>
+            </w:r>
+            <w:proofErr w:type="spellEnd"/>
+            <w:r>
+              <w:t xml:space="preserve"> %}</w:t>
             </w:r>
           </w:p>
         </w:tc>
@@ -185,6 +305,7 @@
             <w:tcW w:w="9350" w:type="dxa"/>
           </w:tcPr>
           <w:p>
+            <w:proofErr w:type="gramStart"/>
             <w:r>
               <w:t xml:space="preserve">{{ </w:t>
             </w:r>
@@ -197,17 +318,49 @@
             <w:r>
               <w:t>id</w:t>
             </w:r>
+            <w:proofErr w:type="gramEnd"/>
             <w:r>
               <w:t xml:space="preserve"> }}</w:t>
             </w:r>
             <w:r>
-              <w:t xml:space="preserve"> – {{ model_limitation.title }} - </w:t>
-            </w:r>
+              <w:t xml:space="preserve"> – </w:t>
+            </w:r>
+            <w:proofErr w:type="gramStart"/>
             <w:r>
               <w:t xml:space="preserve">{{ </w:t>
             </w:r>
-            <w:r>
-              <w:t>model_limitation</w:t>
+            <w:proofErr w:type="spellStart"/>
+            <w:r>
+              <w:t>model</w:t>
+            </w:r>
+            <w:proofErr w:type="gramEnd"/>
+            <w:r>
+              <w:t>_</w:t>
+            </w:r>
+            <w:proofErr w:type="gramStart"/>
+            <w:r>
+              <w:t>limitation.title</w:t>
+            </w:r>
+            <w:proofErr w:type="spellEnd"/>
+            <w:proofErr w:type="gramEnd"/>
+            <w:r>
+              <w:t xml:space="preserve"> }} - </w:t>
+            </w:r>
+            <w:proofErr w:type="gramStart"/>
+            <w:r>
+              <w:t xml:space="preserve">{{ </w:t>
+            </w:r>
+            <w:proofErr w:type="spellStart"/>
+            <w:r>
+              <w:t>model</w:t>
+            </w:r>
+            <w:proofErr w:type="gramEnd"/>
+            <w:r>
+              <w:t>_</w:t>
+            </w:r>
+            <w:proofErr w:type="gramStart"/>
+            <w:r>
+              <w:t>limitation</w:t>
             </w:r>
             <w:r>
               <w:t>.</w:t>
@@ -215,17 +368,29 @@
             <w:r>
               <w:t>description</w:t>
             </w:r>
+            <w:proofErr w:type="spellEnd"/>
+            <w:proofErr w:type="gramEnd"/>
             <w:r>
               <w:t xml:space="preserve"> }}</w:t>
             </w:r>
             <w:r>
               <w:t xml:space="preserve"> - </w:t>
             </w:r>
+            <w:proofErr w:type="gramStart"/>
             <w:r>
               <w:t xml:space="preserve">{{ </w:t>
             </w:r>
-            <w:r>
-              <w:t>model_limitation</w:t>
+            <w:proofErr w:type="spellStart"/>
+            <w:r>
+              <w:t>model</w:t>
+            </w:r>
+            <w:proofErr w:type="gramEnd"/>
+            <w:r>
+              <w:t>_</w:t>
+            </w:r>
+            <w:proofErr w:type="gramStart"/>
+            <w:r>
+              <w:t>limitation</w:t>
             </w:r>
             <w:r>
               <w:t>.</w:t>
@@ -233,6 +398,8 @@
             <w:r>
               <w:t>category</w:t>
             </w:r>
+            <w:proofErr w:type="spellEnd"/>
+            <w:proofErr w:type="gramEnd"/>
             <w:r>
               <w:t xml:space="preserve"> }}</w:t>
             </w:r>
@@ -246,7 +413,15 @@
           </w:tcPr>
           <w:p>
             <w:r>
-              <w:t xml:space="preserve">{%tr endfor %} </w:t>
+              <w:t xml:space="preserve">{%tr </w:t>
+            </w:r>
+            <w:proofErr w:type="spellStart"/>
+            <w:r>
+              <w:t>endfor</w:t>
+            </w:r>
+            <w:proofErr w:type="spellEnd"/>
+            <w:r>
+              <w:t xml:space="preserve"> %} </w:t>
             </w:r>
           </w:p>
         </w:tc>
@@ -265,19 +440,110 @@
       </w:r>
     </w:p>
     <w:p>
-      <w:r>
-        <w:t>{{ executive_summary }}</w:t>
+      <w:proofErr w:type="gramStart"/>
+      <w:r>
+        <w:t xml:space="preserve">{{ </w:t>
+      </w:r>
+      <w:proofErr w:type="spellStart"/>
+      <w:r>
+        <w:t>executive</w:t>
+      </w:r>
+      <w:proofErr w:type="gramEnd"/>
+      <w:r>
+        <w:t>_</w:t>
+      </w:r>
+      <w:proofErr w:type="gramStart"/>
+      <w:r>
+        <w:t>summary</w:t>
+      </w:r>
+      <w:proofErr w:type="spellEnd"/>
+      <w:r>
+        <w:t xml:space="preserve"> }</w:t>
+      </w:r>
+      <w:proofErr w:type="gramEnd"/>
+      <w:r>
+        <w:t>}</w:t>
       </w:r>
     </w:p>
     <w:p/>
     <w:p>
-      <w:r>
-        <w:t>{{ model_name }}</w:t>
+      <w:proofErr w:type="gramStart"/>
+      <w:r>
+        <w:t xml:space="preserve">{{ </w:t>
+      </w:r>
+      <w:proofErr w:type="spellStart"/>
+      <w:r>
+        <w:t>model</w:t>
+      </w:r>
+      <w:proofErr w:type="gramEnd"/>
+      <w:r>
+        <w:t>_</w:t>
+      </w:r>
+      <w:proofErr w:type="gramStart"/>
+      <w:r>
+        <w:t>name</w:t>
+      </w:r>
+      <w:proofErr w:type="spellEnd"/>
+      <w:r>
+        <w:t xml:space="preserve"> }</w:t>
+      </w:r>
+      <w:proofErr w:type="gramEnd"/>
+      <w:r>
+        <w:t>}</w:t>
       </w:r>
     </w:p>
     <w:p>
-      <w:r>
-        <w:t>{{ review_id }}</w:t>
+      <w:proofErr w:type="gramStart"/>
+      <w:r>
+        <w:t xml:space="preserve">{{ </w:t>
+      </w:r>
+      <w:proofErr w:type="spellStart"/>
+      <w:r>
+        <w:t>review</w:t>
+      </w:r>
+      <w:proofErr w:type="gramEnd"/>
+      <w:r>
+        <w:t>_</w:t>
+      </w:r>
+      <w:proofErr w:type="gramStart"/>
+      <w:r>
+        <w:t>id</w:t>
+      </w:r>
+      <w:proofErr w:type="spellEnd"/>
+      <w:r>
+        <w:t xml:space="preserve"> }</w:t>
+      </w:r>
+      <w:proofErr w:type="gramEnd"/>
+      <w:r>
+        <w:t>}</w:t>
+      </w:r>
+    </w:p>
+    <w:p/>
+    <w:p/>
+    <w:p>
+      <w:proofErr w:type="gramStart"/>
+      <w:r>
+        <w:t xml:space="preserve">{{ </w:t>
+      </w:r>
+      <w:proofErr w:type="spellStart"/>
+      <w:r>
+        <w:t>model</w:t>
+      </w:r>
+      <w:proofErr w:type="gramEnd"/>
+      <w:r>
+        <w:t>_</w:t>
+      </w:r>
+      <w:proofErr w:type="gramStart"/>
+      <w:r>
+        <w:t>inputs</w:t>
+      </w:r>
+      <w:proofErr w:type="spellEnd"/>
+      <w:r>
+        <w:t xml:space="preserve"> }</w:t>
+      </w:r>
+      <w:proofErr w:type="gramEnd"/>
+      <w:r>
+        <w:t>}</w:t>
       </w:r>
     </w:p>
     <w:sectPr>

</xml_diff>